<commit_message>
[V&V] Alteração dos status dos RAN - Aprovada para resolução
Alteração nos status no Registro de Anomalias
</commit_message>
<xml_diff>
--- a/Artefatos de Documentação/Processo Aplicado/EveRemind/6-Verificacao e Validacao/[AAQ-001]Relato de Anomalia.docx
+++ b/Artefatos de Documentação/Processo Aplicado/EveRemind/6-Verificacao e Validacao/[AAQ-001]Relato de Anomalia.docx
@@ -260,24 +260,8 @@
                 <w:rFonts w:cs="Times New Roman"/>
                 <w:szCs w:val="24"/>
               </w:rPr>
-              <w:t>Comunicar à equipe de arquitetura</w:t>
-            </w:r>
-            <w:r>
-              <w:rPr>
-                <w:rFonts w:cs="Times New Roman"/>
-                <w:szCs w:val="24"/>
-              </w:rPr>
-              <w:t xml:space="preserve"> sobre a anomalia</w:t>
-            </w:r>
-            <w:r>
-              <w:rPr>
-                <w:rFonts w:cs="Times New Roman"/>
-                <w:szCs w:val="24"/>
-              </w:rPr>
-              <w:t>.</w:t>
-            </w:r>
-            <w:bookmarkStart w:id="0" w:name="_GoBack"/>
-            <w:bookmarkEnd w:id="0"/>
+              <w:t>Comunicar à equipe de arquitetura sobre a anomalia.</w:t>
+            </w:r>
           </w:p>
         </w:tc>
       </w:tr>
@@ -702,8 +686,10 @@
                 <w:rFonts w:cs="Times New Roman"/>
                 <w:szCs w:val="24"/>
               </w:rPr>
-              <w:t>Em avaliação</w:t>
-            </w:r>
+              <w:t>Aprovada para resolução</w:t>
+            </w:r>
+            <w:bookmarkStart w:id="0" w:name="_GoBack"/>
+            <w:bookmarkEnd w:id="0"/>
           </w:p>
         </w:tc>
       </w:tr>
@@ -1032,6 +1018,210 @@
               </w:rPr>
               <w:t>Moisés</w:t>
             </w:r>
+          </w:p>
+        </w:tc>
+      </w:tr>
+      <w:tr>
+        <w:trPr>
+          <w:cantSplit/>
+          <w:trHeight w:val="430"/>
+          <w:jc w:val="center"/>
+        </w:trPr>
+        <w:tc>
+          <w:tcPr>
+            <w:tcW w:w="1560" w:type="dxa"/>
+            <w:tcBorders>
+              <w:top w:val="single" w:sz="6" w:space="0" w:color="000000"/>
+              <w:left w:val="single" w:sz="6" w:space="0" w:color="000000"/>
+              <w:bottom w:val="single" w:sz="6" w:space="0" w:color="000000"/>
+            </w:tcBorders>
+          </w:tcPr>
+          <w:p>
+            <w:pPr>
+              <w:spacing w:before="60" w:after="60"/>
+              <w:jc w:val="center"/>
+              <w:rPr>
+                <w:rFonts w:ascii="Times New Roman" w:eastAsia="Arial" w:hAnsi="Times New Roman" w:cs="Times New Roman"/>
+                <w:b/>
+              </w:rPr>
+            </w:pPr>
+            <w:r>
+              <w:rPr>
+                <w:rFonts w:ascii="Times New Roman" w:eastAsia="Arial" w:hAnsi="Times New Roman" w:cs="Times New Roman"/>
+                <w:b/>
+              </w:rPr>
+              <w:t>09/06/2015</w:t>
+            </w:r>
+          </w:p>
+        </w:tc>
+        <w:tc>
+          <w:tcPr>
+            <w:tcW w:w="1126" w:type="dxa"/>
+            <w:tcBorders>
+              <w:top w:val="single" w:sz="6" w:space="0" w:color="000000"/>
+              <w:left w:val="single" w:sz="6" w:space="0" w:color="000000"/>
+              <w:bottom w:val="single" w:sz="6" w:space="0" w:color="000000"/>
+            </w:tcBorders>
+          </w:tcPr>
+          <w:p>
+            <w:pPr>
+              <w:spacing w:before="60" w:after="60"/>
+              <w:jc w:val="center"/>
+              <w:rPr>
+                <w:rFonts w:ascii="Times New Roman" w:eastAsia="Arial" w:hAnsi="Times New Roman" w:cs="Times New Roman"/>
+                <w:b/>
+              </w:rPr>
+            </w:pPr>
+            <w:r>
+              <w:rPr>
+                <w:rFonts w:ascii="Times New Roman" w:eastAsia="Arial" w:hAnsi="Times New Roman" w:cs="Times New Roman"/>
+                <w:b/>
+              </w:rPr>
+              <w:t>2</w:t>
+            </w:r>
+          </w:p>
+        </w:tc>
+        <w:tc>
+          <w:tcPr>
+            <w:tcW w:w="4268" w:type="dxa"/>
+            <w:tcBorders>
+              <w:top w:val="single" w:sz="6" w:space="0" w:color="000000"/>
+              <w:left w:val="single" w:sz="6" w:space="0" w:color="000000"/>
+              <w:bottom w:val="single" w:sz="6" w:space="0" w:color="000000"/>
+            </w:tcBorders>
+          </w:tcPr>
+          <w:p>
+            <w:pPr>
+              <w:spacing w:before="60" w:after="60"/>
+              <w:jc w:val="center"/>
+              <w:rPr>
+                <w:rFonts w:ascii="Times New Roman" w:eastAsia="Arial" w:hAnsi="Times New Roman" w:cs="Times New Roman"/>
+                <w:b/>
+              </w:rPr>
+            </w:pPr>
+            <w:r>
+              <w:rPr>
+                <w:rFonts w:ascii="Times New Roman" w:eastAsia="Arial" w:hAnsi="Times New Roman" w:cs="Times New Roman"/>
+                <w:b/>
+              </w:rPr>
+              <w:t>Alteração de status</w:t>
+            </w:r>
+          </w:p>
+        </w:tc>
+        <w:tc>
+          <w:tcPr>
+            <w:tcW w:w="2298" w:type="dxa"/>
+            <w:tcBorders>
+              <w:top w:val="single" w:sz="6" w:space="0" w:color="000000"/>
+              <w:left w:val="single" w:sz="6" w:space="0" w:color="000000"/>
+              <w:bottom w:val="single" w:sz="6" w:space="0" w:color="000000"/>
+              <w:right w:val="single" w:sz="6" w:space="0" w:color="000000"/>
+            </w:tcBorders>
+          </w:tcPr>
+          <w:p>
+            <w:pPr>
+              <w:spacing w:before="60" w:after="60"/>
+              <w:jc w:val="center"/>
+              <w:rPr>
+                <w:rFonts w:ascii="Times New Roman" w:eastAsia="Arial" w:hAnsi="Times New Roman" w:cs="Times New Roman"/>
+                <w:b/>
+              </w:rPr>
+            </w:pPr>
+            <w:r>
+              <w:rPr>
+                <w:rFonts w:ascii="Times New Roman" w:eastAsia="Arial" w:hAnsi="Times New Roman" w:cs="Times New Roman"/>
+                <w:b/>
+              </w:rPr>
+              <w:t>Moisés</w:t>
+            </w:r>
+          </w:p>
+        </w:tc>
+      </w:tr>
+      <w:tr>
+        <w:trPr>
+          <w:cantSplit/>
+          <w:trHeight w:val="430"/>
+          <w:jc w:val="center"/>
+        </w:trPr>
+        <w:tc>
+          <w:tcPr>
+            <w:tcW w:w="1560" w:type="dxa"/>
+            <w:tcBorders>
+              <w:top w:val="single" w:sz="6" w:space="0" w:color="000000"/>
+              <w:left w:val="single" w:sz="6" w:space="0" w:color="000000"/>
+              <w:bottom w:val="single" w:sz="6" w:space="0" w:color="000000"/>
+            </w:tcBorders>
+          </w:tcPr>
+          <w:p>
+            <w:pPr>
+              <w:spacing w:before="60" w:after="60"/>
+              <w:jc w:val="center"/>
+              <w:rPr>
+                <w:rFonts w:ascii="Times New Roman" w:eastAsia="Arial" w:hAnsi="Times New Roman" w:cs="Times New Roman"/>
+                <w:b/>
+              </w:rPr>
+            </w:pPr>
+          </w:p>
+        </w:tc>
+        <w:tc>
+          <w:tcPr>
+            <w:tcW w:w="1126" w:type="dxa"/>
+            <w:tcBorders>
+              <w:top w:val="single" w:sz="6" w:space="0" w:color="000000"/>
+              <w:left w:val="single" w:sz="6" w:space="0" w:color="000000"/>
+              <w:bottom w:val="single" w:sz="6" w:space="0" w:color="000000"/>
+            </w:tcBorders>
+          </w:tcPr>
+          <w:p>
+            <w:pPr>
+              <w:spacing w:before="60" w:after="60"/>
+              <w:jc w:val="center"/>
+              <w:rPr>
+                <w:rFonts w:ascii="Times New Roman" w:eastAsia="Arial" w:hAnsi="Times New Roman" w:cs="Times New Roman"/>
+                <w:b/>
+              </w:rPr>
+            </w:pPr>
+          </w:p>
+        </w:tc>
+        <w:tc>
+          <w:tcPr>
+            <w:tcW w:w="4268" w:type="dxa"/>
+            <w:tcBorders>
+              <w:top w:val="single" w:sz="6" w:space="0" w:color="000000"/>
+              <w:left w:val="single" w:sz="6" w:space="0" w:color="000000"/>
+              <w:bottom w:val="single" w:sz="6" w:space="0" w:color="000000"/>
+            </w:tcBorders>
+          </w:tcPr>
+          <w:p>
+            <w:pPr>
+              <w:spacing w:before="60" w:after="60"/>
+              <w:jc w:val="center"/>
+              <w:rPr>
+                <w:rFonts w:ascii="Times New Roman" w:eastAsia="Arial" w:hAnsi="Times New Roman" w:cs="Times New Roman"/>
+                <w:b/>
+              </w:rPr>
+            </w:pPr>
+          </w:p>
+        </w:tc>
+        <w:tc>
+          <w:tcPr>
+            <w:tcW w:w="2298" w:type="dxa"/>
+            <w:tcBorders>
+              <w:top w:val="single" w:sz="6" w:space="0" w:color="000000"/>
+              <w:left w:val="single" w:sz="6" w:space="0" w:color="000000"/>
+              <w:bottom w:val="single" w:sz="6" w:space="0" w:color="000000"/>
+              <w:right w:val="single" w:sz="6" w:space="0" w:color="000000"/>
+            </w:tcBorders>
+          </w:tcPr>
+          <w:p>
+            <w:pPr>
+              <w:spacing w:before="60" w:after="60"/>
+              <w:jc w:val="center"/>
+              <w:rPr>
+                <w:rFonts w:ascii="Times New Roman" w:eastAsia="Arial" w:hAnsi="Times New Roman" w:cs="Times New Roman"/>
+                <w:b/>
+              </w:rPr>
+            </w:pPr>
           </w:p>
         </w:tc>
       </w:tr>

</xml_diff>

<commit_message>
[V&V] Alteração do status das anomalias - encerrado
As anomalias AAQ-001, AIM-001, AIM-002, AIM-003 foram reparadas e
encerradas
</commit_message>
<xml_diff>
--- a/Artefatos de Documentação/Processo Aplicado/EveRemind/6-Verificacao e Validacao/[AAQ-001]Relato de Anomalia.docx
+++ b/Artefatos de Documentação/Processo Aplicado/EveRemind/6-Verificacao e Validacao/[AAQ-001]Relato de Anomalia.docx
@@ -686,10 +686,8 @@
                 <w:rFonts w:cs="Times New Roman"/>
                 <w:szCs w:val="24"/>
               </w:rPr>
-              <w:t>Aprovada para resolução</w:t>
-            </w:r>
-            <w:bookmarkStart w:id="0" w:name="_GoBack"/>
-            <w:bookmarkEnd w:id="0"/>
+              <w:t>Reparada e encerrada</w:t>
+            </w:r>
           </w:p>
         </w:tc>
       </w:tr>
@@ -1161,6 +1159,22 @@
                 <w:b/>
               </w:rPr>
             </w:pPr>
+            <w:r>
+              <w:rPr>
+                <w:rFonts w:ascii="Times New Roman" w:eastAsia="Arial" w:hAnsi="Times New Roman" w:cs="Times New Roman"/>
+                <w:b/>
+              </w:rPr>
+              <w:t>10</w:t>
+            </w:r>
+            <w:bookmarkStart w:id="0" w:name="_GoBack"/>
+            <w:bookmarkEnd w:id="0"/>
+            <w:r>
+              <w:rPr>
+                <w:rFonts w:ascii="Times New Roman" w:eastAsia="Arial" w:hAnsi="Times New Roman" w:cs="Times New Roman"/>
+                <w:b/>
+              </w:rPr>
+              <w:t>/06/2015</w:t>
+            </w:r>
           </w:p>
         </w:tc>
         <w:tc>
@@ -1181,6 +1195,13 @@
                 <w:b/>
               </w:rPr>
             </w:pPr>
+            <w:r>
+              <w:rPr>
+                <w:rFonts w:ascii="Times New Roman" w:eastAsia="Arial" w:hAnsi="Times New Roman" w:cs="Times New Roman"/>
+                <w:b/>
+              </w:rPr>
+              <w:t>3</w:t>
+            </w:r>
           </w:p>
         </w:tc>
         <w:tc>
@@ -1201,6 +1222,13 @@
                 <w:b/>
               </w:rPr>
             </w:pPr>
+            <w:r>
+              <w:rPr>
+                <w:rFonts w:ascii="Times New Roman" w:eastAsia="Arial" w:hAnsi="Times New Roman" w:cs="Times New Roman"/>
+                <w:b/>
+              </w:rPr>
+              <w:t>Alteração de status e encerramento</w:t>
+            </w:r>
           </w:p>
         </w:tc>
         <w:tc>
@@ -1222,6 +1250,13 @@
                 <w:b/>
               </w:rPr>
             </w:pPr>
+            <w:r>
+              <w:rPr>
+                <w:rFonts w:ascii="Times New Roman" w:eastAsia="Arial" w:hAnsi="Times New Roman" w:cs="Times New Roman"/>
+                <w:b/>
+              </w:rPr>
+              <w:t>Moisés</w:t>
+            </w:r>
           </w:p>
         </w:tc>
       </w:tr>

</xml_diff>